<commit_message>
Updated Site A training report
</commit_message>
<xml_diff>
--- a/Active Learning Strategies Experimentation/Site A.docx
+++ b/Active Learning Strategies Experimentation/Site A.docx
@@ -678,9 +678,11 @@
         </w:rPr>
         <w:t xml:space="preserve"> </w:t>
       </w:r>
+      <w:proofErr w:type="spellStart"/>
       <w:r>
         <w:t>ReLu</w:t>
       </w:r>
+      <w:proofErr w:type="spellEnd"/>
     </w:p>
     <w:p>
       <w:pPr>
@@ -786,13 +788,7 @@
         <w:spacing w:line="240" w:lineRule="auto"/>
       </w:pPr>
       <w:r>
-        <w:t xml:space="preserve">INPUT_DIM = 28 * 6  </w:t>
-      </w:r>
-      <w:r>
-        <w:t>-&gt;</w:t>
-      </w:r>
-      <w:r>
-        <w:t xml:space="preserve"> Flattened dimension (T*F)</w:t>
+        <w:t>INPUT_DIM = 28 * 6  -&gt; Flattened dimension (T*F)</w:t>
       </w:r>
     </w:p>
     <w:p>
@@ -846,42 +842,71 @@
         <w:spacing w:line="240" w:lineRule="auto"/>
       </w:pPr>
       <w:r>
-        <w:t xml:space="preserve">    'prior_mu': 0.0,</w:t>
-      </w:r>
-    </w:p>
-    <w:p>
-      <w:pPr>
-        <w:spacing w:line="240" w:lineRule="auto"/>
-      </w:pPr>
-      <w:r>
-        <w:t xml:space="preserve">    'prior_sigma': 0.1,</w:t>
-      </w:r>
-    </w:p>
-    <w:p>
-      <w:pPr>
-        <w:spacing w:line="240" w:lineRule="auto"/>
-      </w:pPr>
-      <w:r>
-        <w:t xml:space="preserve">    'posterior_mu_initial': (0.0, 0.1),</w:t>
-      </w:r>
-    </w:p>
-    <w:p>
-      <w:pPr>
-        <w:spacing w:line="240" w:lineRule="auto"/>
-      </w:pPr>
-      <w:r>
-        <w:t xml:space="preserve">    'posterior_rho_initial': (-3.0, 0.1)</w:t>
-      </w:r>
-    </w:p>
-    <w:p>
-      <w:pPr>
-        <w:spacing w:line="240" w:lineRule="auto"/>
-      </w:pPr>
-      <w:r>
-        <w:t>}</w:t>
-      </w:r>
-      <w:r>
-        <w:t xml:space="preserve">   (Gaussian Prior)</w:t>
+        <w:t xml:space="preserve">    '</w:t>
+      </w:r>
+      <w:proofErr w:type="spellStart"/>
+      <w:r>
+        <w:t>prior_mu</w:t>
+      </w:r>
+      <w:proofErr w:type="spellEnd"/>
+      <w:r>
+        <w:t>': 0.0,</w:t>
+      </w:r>
+    </w:p>
+    <w:p>
+      <w:pPr>
+        <w:spacing w:line="240" w:lineRule="auto"/>
+      </w:pPr>
+      <w:r>
+        <w:t xml:space="preserve">    '</w:t>
+      </w:r>
+      <w:proofErr w:type="spellStart"/>
+      <w:r>
+        <w:t>prior_sigma</w:t>
+      </w:r>
+      <w:proofErr w:type="spellEnd"/>
+      <w:r>
+        <w:t>': 0.1,</w:t>
+      </w:r>
+    </w:p>
+    <w:p>
+      <w:pPr>
+        <w:spacing w:line="240" w:lineRule="auto"/>
+      </w:pPr>
+      <w:r>
+        <w:t xml:space="preserve">    '</w:t>
+      </w:r>
+      <w:proofErr w:type="spellStart"/>
+      <w:r>
+        <w:t>posterior_mu_initial</w:t>
+      </w:r>
+      <w:proofErr w:type="spellEnd"/>
+      <w:r>
+        <w:t>': (0.0, 0.1),</w:t>
+      </w:r>
+    </w:p>
+    <w:p>
+      <w:pPr>
+        <w:spacing w:line="240" w:lineRule="auto"/>
+      </w:pPr>
+      <w:r>
+        <w:t xml:space="preserve">    '</w:t>
+      </w:r>
+      <w:proofErr w:type="spellStart"/>
+      <w:r>
+        <w:t>posterior_rho_initial</w:t>
+      </w:r>
+      <w:proofErr w:type="spellEnd"/>
+      <w:r>
+        <w:t>': (-3.0, 0.1)</w:t>
+      </w:r>
+    </w:p>
+    <w:p>
+      <w:pPr>
+        <w:spacing w:line="240" w:lineRule="auto"/>
+      </w:pPr>
+      <w:r>
+        <w:t>}   (Gaussian Prior)</w:t>
       </w:r>
       <w:r>
         <w:tab/>
@@ -1057,8 +1082,13 @@
             <w:pPr>
               <w:jc w:val="center"/>
             </w:pPr>
-            <w:r>
-              <w:t>prior_sigma: 0.1</w:t>
+            <w:proofErr w:type="spellStart"/>
+            <w:r>
+              <w:t>prior_sigma</w:t>
+            </w:r>
+            <w:proofErr w:type="spellEnd"/>
+            <w:r>
+              <w:t>: 0.1</w:t>
             </w:r>
           </w:p>
         </w:tc>
@@ -1136,8 +1166,13 @@
             <w:pPr>
               <w:jc w:val="center"/>
             </w:pPr>
-            <w:r>
-              <w:t>prior_sigma: 1.0</w:t>
+            <w:proofErr w:type="spellStart"/>
+            <w:r>
+              <w:t>prior_sigma</w:t>
+            </w:r>
+            <w:proofErr w:type="spellEnd"/>
+            <w:r>
+              <w:t>: 1.0</w:t>
             </w:r>
           </w:p>
         </w:tc>
@@ -1215,8 +1250,13 @@
             <w:pPr>
               <w:jc w:val="center"/>
             </w:pPr>
-            <w:r>
-              <w:t>prior_sigma: 0.01</w:t>
+            <w:proofErr w:type="spellStart"/>
+            <w:r>
+              <w:t>prior_sigma</w:t>
+            </w:r>
+            <w:proofErr w:type="spellEnd"/>
+            <w:r>
+              <w:t>: 0.01</w:t>
             </w:r>
           </w:p>
         </w:tc>
@@ -1294,8 +1334,13 @@
             <w:pPr>
               <w:jc w:val="center"/>
             </w:pPr>
-            <w:r>
-              <w:t>prior_mu: 1.0</w:t>
+            <w:proofErr w:type="spellStart"/>
+            <w:r>
+              <w:t>prior_mu</w:t>
+            </w:r>
+            <w:proofErr w:type="spellEnd"/>
+            <w:r>
+              <w:t>: 1.0</w:t>
             </w:r>
           </w:p>
         </w:tc>
@@ -1373,8 +1418,13 @@
             <w:pPr>
               <w:jc w:val="center"/>
             </w:pPr>
-            <w:r>
-              <w:t>prior_mu: -0</w:t>
+            <w:proofErr w:type="spellStart"/>
+            <w:r>
+              <w:t>prior_mu</w:t>
+            </w:r>
+            <w:proofErr w:type="spellEnd"/>
+            <w:r>
+              <w:t>: -0</w:t>
             </w:r>
             <w:r>
               <w:t>.5</w:t>
@@ -1459,44 +1509,25 @@
       <w:pPr>
         <w:spacing w:line="240" w:lineRule="auto"/>
       </w:pPr>
-      <w:r>
-        <w:t>Training -&gt; multiple outputs</w:t>
-      </w:r>
-    </w:p>
-    <w:p>
-      <w:pPr>
-        <w:spacing w:line="240" w:lineRule="auto"/>
-      </w:pPr>
-      <w:r>
-        <w:t>Validation once at last -&gt; multiple outputs</w:t>
-      </w:r>
-    </w:p>
-    <w:p>
-      <w:pPr>
-        <w:spacing w:line="240" w:lineRule="auto"/>
-      </w:pPr>
-      <w:r>
-        <w:t xml:space="preserve">Model output -&gt; softmax / (how loss in handling those) </w:t>
-      </w:r>
-    </w:p>
-    <w:p>
-      <w:pPr>
-        <w:spacing w:line="240" w:lineRule="auto"/>
-      </w:pPr>
-      <w:r>
-        <w:t>How ce works (log softmax + nll)</w:t>
-      </w:r>
-    </w:p>
-    <w:p>
-      <w:pPr>
-        <w:spacing w:line="240" w:lineRule="auto"/>
-      </w:pPr>
-      <w:r>
-        <w:t>What is model currently generating output without softmax</w:t>
-      </w:r>
-    </w:p>
-    <w:p>
-      <w:pPr>
+    </w:p>
+    <w:p>
+      <w:pPr>
+        <w:spacing w:line="240" w:lineRule="auto"/>
+      </w:pPr>
+    </w:p>
+    <w:p>
+      <w:pPr>
+        <w:spacing w:line="240" w:lineRule="auto"/>
+      </w:pPr>
+    </w:p>
+    <w:p>
+      <w:pPr>
+        <w:spacing w:line="240" w:lineRule="auto"/>
+      </w:pPr>
+    </w:p>
+    <w:p>
+      <w:pPr>
+        <w:spacing w:line="240" w:lineRule="auto"/>
         <w:rPr>
           <w:b/>
           <w:bCs/>
@@ -1507,6 +1538,7 @@
     </w:p>
     <w:p>
       <w:pPr>
+        <w:spacing w:line="240" w:lineRule="auto"/>
         <w:rPr>
           <w:b/>
           <w:bCs/>
@@ -1514,71 +1546,51 @@
           <w:szCs w:val="32"/>
         </w:rPr>
       </w:pPr>
-    </w:p>
-    <w:p>
-      <w:pPr>
-        <w:spacing w:line="240" w:lineRule="auto"/>
+      <w:r>
         <w:rPr>
           <w:b/>
           <w:bCs/>
           <w:sz w:val="32"/>
           <w:szCs w:val="32"/>
         </w:rPr>
-      </w:pPr>
-    </w:p>
-    <w:p>
-      <w:pPr>
-        <w:spacing w:line="240" w:lineRule="auto"/>
-        <w:rPr>
-          <w:b/>
-          <w:bCs/>
+        <w:lastRenderedPageBreak/>
+        <w:t>Results:</w:t>
+      </w:r>
+    </w:p>
+    <w:p>
+      <w:pPr>
+        <w:spacing w:line="240" w:lineRule="auto"/>
+        <w:jc w:val="center"/>
+        <w:rPr>
           <w:sz w:val="32"/>
           <w:szCs w:val="32"/>
         </w:rPr>
       </w:pPr>
-    </w:p>
-    <w:p>
-      <w:pPr>
-        <w:spacing w:line="240" w:lineRule="auto"/>
-        <w:rPr>
-          <w:b/>
-          <w:bCs/>
+      <w:proofErr w:type="spellStart"/>
+      <w:r>
+        <w:rPr>
           <w:sz w:val="32"/>
           <w:szCs w:val="32"/>
         </w:rPr>
-      </w:pPr>
-      <w:r>
-        <w:rPr>
-          <w:b/>
-          <w:bCs/>
+        <w:t>prior_sigma</w:t>
+      </w:r>
+      <w:proofErr w:type="spellEnd"/>
+      <w:r>
+        <w:rPr>
           <w:sz w:val="32"/>
           <w:szCs w:val="32"/>
         </w:rPr>
-        <w:t>Results:</w:t>
-      </w:r>
-    </w:p>
-    <w:p>
-      <w:pPr>
-        <w:spacing w:line="240" w:lineRule="auto"/>
-        <w:jc w:val="center"/>
-        <w:rPr>
-          <w:sz w:val="32"/>
-          <w:szCs w:val="32"/>
-        </w:rPr>
-      </w:pPr>
-      <w:r>
-        <w:rPr>
-          <w:sz w:val="32"/>
-          <w:szCs w:val="32"/>
-        </w:rPr>
-        <w:t>prior_sigma: 0.1</w:t>
-      </w:r>
-    </w:p>
-    <w:p>
-      <w:pPr>
-        <w:spacing w:line="240" w:lineRule="auto"/>
-      </w:pPr>
-      <w:r>
+        <w:t>: 0.1</w:t>
+      </w:r>
+    </w:p>
+    <w:p>
+      <w:pPr>
+        <w:spacing w:line="240" w:lineRule="auto"/>
+      </w:pPr>
+      <w:r>
+        <w:rPr>
+          <w:noProof/>
+        </w:rPr>
         <w:drawing>
           <wp:inline distT="0" distB="0" distL="0" distR="0" wp14:anchorId="0DA8D6E4" wp14:editId="2148AED0">
             <wp:extent cx="6248400" cy="2574794"/>
@@ -1634,7 +1646,9 @@
         <w:spacing w:line="240" w:lineRule="auto"/>
       </w:pPr>
       <w:r>
-        <w:lastRenderedPageBreak/>
+        <w:rPr>
+          <w:noProof/>
+        </w:rPr>
         <w:drawing>
           <wp:inline distT="0" distB="0" distL="0" distR="0" wp14:anchorId="7C672E10" wp14:editId="1D5F071D">
             <wp:extent cx="4602480" cy="3969111"/>
@@ -1709,25 +1723,36 @@
           <w:szCs w:val="32"/>
         </w:rPr>
       </w:pPr>
+      <w:proofErr w:type="spellStart"/>
       <w:r>
         <w:rPr>
           <w:sz w:val="32"/>
           <w:szCs w:val="32"/>
         </w:rPr>
-        <w:t>prior_sigma: 1.0</w:t>
-      </w:r>
-    </w:p>
-    <w:p>
-      <w:pPr>
-        <w:spacing w:line="240" w:lineRule="auto"/>
-        <w:jc w:val="center"/>
+        <w:lastRenderedPageBreak/>
+        <w:t>prior_sigma</w:t>
+      </w:r>
+      <w:proofErr w:type="spellEnd"/>
+      <w:r>
         <w:rPr>
           <w:sz w:val="32"/>
           <w:szCs w:val="32"/>
         </w:rPr>
-      </w:pPr>
-      <w:r>
-        <w:rPr>
+        <w:t>: 1.0</w:t>
+      </w:r>
+    </w:p>
+    <w:p>
+      <w:pPr>
+        <w:spacing w:line="240" w:lineRule="auto"/>
+        <w:jc w:val="center"/>
+        <w:rPr>
+          <w:sz w:val="32"/>
+          <w:szCs w:val="32"/>
+        </w:rPr>
+      </w:pPr>
+      <w:r>
+        <w:rPr>
+          <w:noProof/>
           <w:sz w:val="32"/>
           <w:szCs w:val="32"/>
         </w:rPr>
@@ -1796,7 +1821,9 @@
         <w:spacing w:line="240" w:lineRule="auto"/>
       </w:pPr>
       <w:r>
-        <w:lastRenderedPageBreak/>
+        <w:rPr>
+          <w:noProof/>
+        </w:rPr>
         <w:drawing>
           <wp:inline distT="0" distB="0" distL="0" distR="0" wp14:anchorId="4FA978DD" wp14:editId="16F56204">
             <wp:extent cx="4983480" cy="4297680"/>
@@ -1861,40 +1888,32 @@
           <w:szCs w:val="32"/>
         </w:rPr>
       </w:pPr>
+      <w:proofErr w:type="spellStart"/>
       <w:r>
         <w:rPr>
           <w:sz w:val="32"/>
           <w:szCs w:val="32"/>
         </w:rPr>
-        <w:t>prior_sigma:</w:t>
-      </w:r>
+        <w:lastRenderedPageBreak/>
+        <w:t>prior_sigma</w:t>
+      </w:r>
+      <w:proofErr w:type="spellEnd"/>
       <w:r>
         <w:rPr>
           <w:sz w:val="32"/>
           <w:szCs w:val="32"/>
         </w:rPr>
-        <w:t xml:space="preserve"> </w:t>
-      </w:r>
-      <w:r>
-        <w:rPr>
-          <w:sz w:val="32"/>
-          <w:szCs w:val="32"/>
-        </w:rPr>
-        <w:t>0</w:t>
-      </w:r>
-      <w:r>
-        <w:rPr>
-          <w:sz w:val="32"/>
-          <w:szCs w:val="32"/>
-        </w:rPr>
-        <w:t>.01</w:t>
-      </w:r>
-    </w:p>
-    <w:p>
-      <w:pPr>
-        <w:spacing w:line="240" w:lineRule="auto"/>
-      </w:pPr>
-      <w:r>
+        <w:t>: 0.01</w:t>
+      </w:r>
+    </w:p>
+    <w:p>
+      <w:pPr>
+        <w:spacing w:line="240" w:lineRule="auto"/>
+      </w:pPr>
+      <w:r>
+        <w:rPr>
+          <w:noProof/>
+        </w:rPr>
         <w:drawing>
           <wp:inline distT="0" distB="0" distL="0" distR="0" wp14:anchorId="1BB2215E" wp14:editId="40FEEA08">
             <wp:extent cx="6578600" cy="2710861"/>
@@ -1950,7 +1969,9 @@
         <w:spacing w:line="240" w:lineRule="auto"/>
       </w:pPr>
       <w:r>
-        <w:lastRenderedPageBreak/>
+        <w:rPr>
+          <w:noProof/>
+        </w:rPr>
         <w:drawing>
           <wp:inline distT="0" distB="0" distL="0" distR="0" wp14:anchorId="1A667A81" wp14:editId="177C88AF">
             <wp:extent cx="4983480" cy="4297680"/>
@@ -2025,11 +2046,13 @@
           <w:szCs w:val="32"/>
         </w:rPr>
       </w:pPr>
+      <w:proofErr w:type="spellStart"/>
       <w:r>
         <w:rPr>
           <w:sz w:val="32"/>
           <w:szCs w:val="32"/>
         </w:rPr>
+        <w:lastRenderedPageBreak/>
         <w:t>prior_</w:t>
       </w:r>
       <w:r>
@@ -2039,6 +2062,7 @@
         </w:rPr>
         <w:t>mu</w:t>
       </w:r>
+      <w:proofErr w:type="spellEnd"/>
       <w:r>
         <w:rPr>
           <w:sz w:val="32"/>
@@ -2080,6 +2104,7 @@
         <w:rPr>
           <w:b/>
           <w:bCs/>
+          <w:noProof/>
         </w:rPr>
         <w:drawing>
           <wp:inline distT="0" distB="0" distL="0" distR="0" wp14:anchorId="1BA0FC88" wp14:editId="3FE9335E">
@@ -2143,8 +2168,8 @@
         <w:rPr>
           <w:b/>
           <w:bCs/>
-        </w:rPr>
-        <w:lastRenderedPageBreak/>
+          <w:noProof/>
+        </w:rPr>
         <w:drawing>
           <wp:inline distT="0" distB="0" distL="0" distR="0" wp14:anchorId="5F1D8C7B" wp14:editId="1EB1916E">
             <wp:extent cx="4983480" cy="4297680"/>
@@ -2222,11 +2247,13 @@
           <w:bCs/>
         </w:rPr>
       </w:pPr>
+      <w:proofErr w:type="spellStart"/>
       <w:r>
         <w:rPr>
           <w:sz w:val="32"/>
           <w:szCs w:val="32"/>
         </w:rPr>
+        <w:lastRenderedPageBreak/>
         <w:t>prior_</w:t>
       </w:r>
       <w:r>
@@ -2236,6 +2263,7 @@
         </w:rPr>
         <w:t>mu</w:t>
       </w:r>
+      <w:proofErr w:type="spellEnd"/>
       <w:r>
         <w:rPr>
           <w:sz w:val="32"/>
@@ -2248,27 +2276,13 @@
           <w:sz w:val="32"/>
           <w:szCs w:val="32"/>
         </w:rPr>
-        <w:t>-</w:t>
+        <w:t>-0.</w:t>
       </w:r>
       <w:r>
         <w:rPr>
           <w:sz w:val="32"/>
           <w:szCs w:val="32"/>
         </w:rPr>
-        <w:t>0</w:t>
-      </w:r>
-      <w:r>
-        <w:rPr>
-          <w:sz w:val="32"/>
-          <w:szCs w:val="32"/>
-        </w:rPr>
-        <w:t>.</w:t>
-      </w:r>
-      <w:r>
-        <w:rPr>
-          <w:sz w:val="32"/>
-          <w:szCs w:val="32"/>
-        </w:rPr>
         <w:t>5</w:t>
       </w:r>
     </w:p>
@@ -2285,6 +2299,7 @@
         <w:rPr>
           <w:b/>
           <w:bCs/>
+          <w:noProof/>
         </w:rPr>
         <w:drawing>
           <wp:inline distT="0" distB="0" distL="0" distR="0" wp14:anchorId="60DF3B35" wp14:editId="6D59D938">
@@ -2349,8 +2364,8 @@
         <w:rPr>
           <w:b/>
           <w:bCs/>
-        </w:rPr>
-        <w:lastRenderedPageBreak/>
+          <w:noProof/>
+        </w:rPr>
         <w:drawing>
           <wp:inline distT="0" distB="0" distL="0" distR="0" wp14:anchorId="7C3A9BCB" wp14:editId="64A773AC">
             <wp:extent cx="4983480" cy="4297680"/>
@@ -2466,7 +2481,15 @@
         <w:t>Prior’s standard deviation</w:t>
       </w:r>
       <w:r>
-        <w:t xml:space="preserve"> changes the prior distribution spread. This effects the regularization. If the prior is too narrow (low std), it will not allow the model learn the weights that are away from the prior and the model will be penalized. So model will underfit. If the prior is too wide (large std), the model will try to learn every weight that describes the data, i.e, posterior will be very less penalized if the model wanders off too much because prior is too wide. This could result in overfitting and the prior is no longer guiding the learning. The Bayesian nature of the model is also diminished because i</w:t>
+        <w:t xml:space="preserve"> changes the prior distribution spread. This effects the regularization. If the prior is too narrow (low std), it will not allow the model learn the weights that are away from the prior and the model will be penalized. So model will underfit. If the prior is too wide (large std), the model will try to learn every weight that describes the data, </w:t>
+      </w:r>
+      <w:proofErr w:type="spellStart"/>
+      <w:r>
+        <w:t>i.e</w:t>
+      </w:r>
+      <w:proofErr w:type="spellEnd"/>
+      <w:r>
+        <w:t>, posterior will be very less penalized if the model wanders off too much because prior is too wide. This could result in overfitting and the prior is no longer guiding the learning. The Bayesian nature of the model is also diminished because i</w:t>
       </w:r>
       <w:r>
         <w:t>f the prior is</w:t>
@@ -3255,6 +3278,7 @@
   <w:style w:type="character" w:default="1" w:styleId="DefaultParagraphFont">
     <w:name w:val="Default Paragraph Font"/>
     <w:uiPriority w:val="1"/>
+    <w:semiHidden/>
     <w:unhideWhenUsed/>
   </w:style>
   <w:style w:type="table" w:default="1" w:styleId="TableNormal">

</xml_diff>